<commit_message>
Todo menos obstaculos 2
</commit_message>
<xml_diff>
--- a/lalala.docx
+++ b/lalala.docx
@@ -1,6 +1,6 @@
 
 <file path=word/document.xml><?xml version="1.0" encoding="utf-8"?>
-<w:document xmlns:wpc="http://schemas.microsoft.com/office/word/2010/wordprocessingCanvas" xmlns:cx="http://schemas.microsoft.com/office/drawing/2014/chartex" xmlns:cx1="http://schemas.microsoft.com/office/drawing/2015/9/8/chartex" xmlns:cx2="http://schemas.microsoft.com/office/drawing/2015/10/21/chartex" xmlns:cx3="http://schemas.microsoft.com/office/drawing/2016/5/9/chartex" xmlns:cx4="http://schemas.microsoft.com/office/drawing/2016/5/10/chartex" xmlns:cx5="http://schemas.microsoft.com/office/drawing/2016/5/11/chartex" xmlns:cx6="http://schemas.microsoft.com/office/drawing/2016/5/12/chartex" xmlns:cx7="http://schemas.microsoft.com/office/drawing/2016/5/13/chartex" xmlns:cx8="http://schemas.microsoft.com/office/drawing/2016/5/14/chartex" xmlns:mc="http://schemas.openxmlformats.org/markup-compatibility/2006" xmlns:aink="http://schemas.microsoft.com/office/drawing/2016/ink" xmlns:am3d="http://schemas.microsoft.com/office/drawing/2017/model3d" xmlns:o="urn:schemas-microsoft-com:office:office" xmlns:r="http://schemas.openxmlformats.org/officeDocument/2006/relationships" xmlns:m="http://schemas.openxmlformats.org/officeDocument/2006/math" xmlns:v="urn:schemas-microsoft-com:vml" xmlns:wp14="http://schemas.microsoft.com/office/word/2010/wordprocessingDrawing" xmlns:wp="http://schemas.openxmlformats.org/drawingml/2006/wordprocessingDrawing" xmlns:w10="urn:schemas-microsoft-com:office:word" xmlns:w="http://schemas.openxmlformats.org/wordprocessingml/2006/main" xmlns:w14="http://schemas.microsoft.com/office/word/2010/wordml" xmlns:w15="http://schemas.microsoft.com/office/word/2012/wordml" xmlns:w16cex="http://schemas.microsoft.com/office/word/2018/wordml/cex" xmlns:w16cid="http://schemas.microsoft.com/office/word/2016/wordml/cid" xmlns:w16="http://schemas.microsoft.com/office/word/2018/wordml" xmlns:w16se="http://schemas.microsoft.com/office/word/2015/wordml/symex" xmlns:wpg="http://schemas.microsoft.com/office/word/2010/wordprocessingGroup" xmlns:wpi="http://schemas.microsoft.com/office/word/2010/wordprocessingInk" xmlns:wne="http://schemas.microsoft.com/office/word/2006/wordml" xmlns:wps="http://schemas.microsoft.com/office/word/2010/wordprocessingShape" mc:Ignorable="w14 w15 w16se w16cid w16 w16cex wp14">
+<w:document xmlns:wpc="http://schemas.microsoft.com/office/word/2010/wordprocessingCanvas" xmlns:cx="http://schemas.microsoft.com/office/drawing/2014/chartex" xmlns:cx1="http://schemas.microsoft.com/office/drawing/2015/9/8/chartex" xmlns:cx2="http://schemas.microsoft.com/office/drawing/2015/10/21/chartex" xmlns:cx3="http://schemas.microsoft.com/office/drawing/2016/5/9/chartex" xmlns:cx4="http://schemas.microsoft.com/office/drawing/2016/5/10/chartex" xmlns:cx5="http://schemas.microsoft.com/office/drawing/2016/5/11/chartex" xmlns:cx6="http://schemas.microsoft.com/office/drawing/2016/5/12/chartex" xmlns:cx7="http://schemas.microsoft.com/office/drawing/2016/5/13/chartex" xmlns:cx8="http://schemas.microsoft.com/office/drawing/2016/5/14/chartex" xmlns:mc="http://schemas.openxmlformats.org/markup-compatibility/2006" xmlns:aink="http://schemas.microsoft.com/office/drawing/2016/ink" xmlns:am3d="http://schemas.microsoft.com/office/drawing/2017/model3d" xmlns:o="urn:schemas-microsoft-com:office:office" xmlns:r="http://schemas.openxmlformats.org/officeDocument/2006/relationships" xmlns:m="http://schemas.openxmlformats.org/officeDocument/2006/math" xmlns:v="urn:schemas-microsoft-com:vml" xmlns:wp14="http://schemas.microsoft.com/office/word/2010/wordprocessingDrawing" xmlns:wp="http://schemas.openxmlformats.org/drawingml/2006/wordprocessingDrawing" xmlns:w10="urn:schemas-microsoft-com:office:word" xmlns:w="http://schemas.openxmlformats.org/wordprocessingml/2006/main" xmlns:w14="http://schemas.microsoft.com/office/word/2010/wordml" xmlns:w15="http://schemas.microsoft.com/office/word/2012/wordml" xmlns:w16cex="http://schemas.microsoft.com/office/word/2018/wordml/cex" xmlns:w16cid="http://schemas.microsoft.com/office/word/2016/wordml/cid" xmlns:w16="http://schemas.microsoft.com/office/word/2018/wordml" xmlns:w16sdtdh="http://schemas.microsoft.com/office/word/2020/wordml/sdtdatahash" xmlns:w16se="http://schemas.microsoft.com/office/word/2015/wordml/symex" xmlns:wpg="http://schemas.microsoft.com/office/word/2010/wordprocessingGroup" xmlns:wpi="http://schemas.microsoft.com/office/word/2010/wordprocessingInk" xmlns:wne="http://schemas.microsoft.com/office/word/2006/wordml" xmlns:wps="http://schemas.microsoft.com/office/word/2010/wordprocessingShape" mc:Ignorable="w14 w15 w16se w16cid w16 w16cex w16sdtdh wp14">
   <w:body>
     <w:p>
       <w:pPr>
@@ -2173,22 +2173,58 @@
         </w:rPr>
         <w:t>. Cambiamos el conjunto de velocidad</w:t>
       </w:r>
-    </w:p>
-    <w:p>
-      <w:pPr>
-        <w:rPr>
-          <w:lang w:val="es-ES"/>
-        </w:rPr>
-      </w:pPr>
-      <w:r>
-        <w:rPr>
-          <w:noProof/>
+      <w:r>
+        <w:rPr>
+          <w:lang w:val="es-ES"/>
+        </w:rPr>
+        <w:t xml:space="preserve"> </w:t>
+      </w:r>
+      <w:r>
+        <w:rPr>
+          <w:lang w:val="es-ES"/>
+        </w:rPr>
+        <w:t>centrando los limites</w:t>
+      </w:r>
+      <w:r>
+        <w:rPr>
+          <w:lang w:val="es-ES"/>
+        </w:rPr>
+        <w:t xml:space="preserve"> del conjunto </w:t>
+      </w:r>
+      <w:r>
+        <w:rPr>
+          <w:lang w:val="es-ES"/>
+        </w:rPr>
+        <w:t>media</w:t>
+      </w:r>
+      <w:r>
+        <w:rPr>
+          <w:lang w:val="es-ES"/>
+        </w:rPr>
+        <w:t>, de esta forma las velocidades medias se acercan mas al centro, así cuando los sonares 2 y 3 esten en cerca y lejos respectivamente se frena un poco mas</w:t>
+      </w:r>
+      <w:r>
+        <w:rPr>
+          <w:lang w:val="es-ES"/>
+        </w:rPr>
+        <w:t xml:space="preserve"> y se puede evitar a tiempo los obstaculos</w:t>
+      </w:r>
+    </w:p>
+    <w:p>
+      <w:pPr>
+        <w:rPr>
+          <w:lang w:val="es-ES"/>
+        </w:rPr>
+      </w:pPr>
+      <w:r>
+        <w:rPr>
+          <w:lang w:val="es-ES"/>
         </w:rPr>
         <w:drawing>
-          <wp:inline distT="0" distB="0" distL="0" distR="0" wp14:anchorId="08E4668B" wp14:editId="20B8B337">
-            <wp:extent cx="3886200" cy="1807210"/>
-            <wp:effectExtent l="0" t="0" r="0" b="2540"/>
-            <wp:docPr id="2" name="Imagen 2"/>
+          <wp:inline distT="0" distB="0" distL="0" distR="0" wp14:anchorId="1256E245" wp14:editId="2A333135">
+            <wp:extent cx="3848637" cy="1914792"/>
+            <wp:effectExtent l="0" t="0" r="0" b="9525"/>
+            <wp:docPr id="13" name="Imagen 13" descr="Gráfico, Gráfico de líneas&#10;&#10;Descripción generada automáticamente"/>
             <wp:cNvGraphicFramePr>
               <a:graphicFrameLocks xmlns:a="http://schemas.openxmlformats.org/drawingml/2006/main" noChangeAspect="1"/>
             </wp:cNvGraphicFramePr>
@@ -2196,36 +2232,23 @@
               <a:graphicData uri="http://schemas.openxmlformats.org/drawingml/2006/picture">
                 <pic:pic xmlns:pic="http://schemas.openxmlformats.org/drawingml/2006/picture">
                   <pic:nvPicPr>
-                    <pic:cNvPr id="0" name="Picture 1"/>
-                    <pic:cNvPicPr>
-                      <a:picLocks noChangeAspect="1" noChangeArrowheads="1"/>
-                    </pic:cNvPicPr>
+                    <pic:cNvPr id="13" name="Imagen 13" descr="Gráfico, Gráfico de líneas&#10;&#10;Descripción generada automáticamente"/>
+                    <pic:cNvPicPr/>
                   </pic:nvPicPr>
                   <pic:blipFill>
-                    <a:blip r:embed="rId31">
-                      <a:extLst>
-                        <a:ext uri="{28A0092B-C50C-407E-A947-70E740481C1C}">
-                          <a14:useLocalDpi xmlns:a14="http://schemas.microsoft.com/office/drawing/2010/main" val="0"/>
-                        </a:ext>
-                      </a:extLst>
-                    </a:blip>
-                    <a:srcRect/>
+                    <a:blip r:embed="rId31"/>
                     <a:stretch>
                       <a:fillRect/>
                     </a:stretch>
                   </pic:blipFill>
-                  <pic:spPr bwMode="auto">
+                  <pic:spPr>
                     <a:xfrm>
                       <a:off x="0" y="0"/>
-                      <a:ext cx="3886200" cy="1807210"/>
+                      <a:ext cx="3848637" cy="1914792"/>
                     </a:xfrm>
                     <a:prstGeom prst="rect">
                       <a:avLst/>
                     </a:prstGeom>
-                    <a:noFill/>
-                    <a:ln>
-                      <a:noFill/>
-                    </a:ln>
                   </pic:spPr>
                 </pic:pic>
               </a:graphicData>
@@ -2233,6 +2256,106 @@
           </wp:inline>
         </w:drawing>
       </w:r>
+    </w:p>
+    <w:p>
+      <w:pPr>
+        <w:rPr>
+          <w:lang w:val="es-ES"/>
+        </w:rPr>
+      </w:pPr>
+    </w:p>
+    <w:p>
+      <w:pPr>
+        <w:rPr>
+          <w:lang w:val="es-ES"/>
+        </w:rPr>
+      </w:pPr>
+      <w:r>
+        <w:rPr>
+          <w:lang w:val="es-ES"/>
+        </w:rPr>
+        <w:t>Ahora solo queda probarlo en el mapa con obsatculos 2 a ver que ta</w:t>
+      </w:r>
+      <w:r>
+        <w:rPr>
+          <w:lang w:val="es-ES"/>
+        </w:rPr>
+        <w:t>l</w:t>
+      </w:r>
+    </w:p>
+    <w:p>
+      <w:pPr>
+        <w:rPr>
+          <w:lang w:val="es-ES"/>
+        </w:rPr>
+      </w:pPr>
+      <w:r>
+        <w:rPr>
+          <w:lang w:val="es-ES"/>
+        </w:rPr>
+        <w:t>Vuelve a chocar, asique acotamos mas velocidad media desde arriba solo esta vez</w:t>
+      </w:r>
+    </w:p>
+    <w:p>
+      <w:pPr>
+        <w:rPr>
+          <w:lang w:val="es-ES"/>
+        </w:rPr>
+      </w:pPr>
+      <w:r>
+        <w:rPr>
+          <w:lang w:val="es-ES"/>
+        </w:rPr>
+        <w:drawing>
+          <wp:inline distT="0" distB="0" distL="0" distR="0" wp14:anchorId="22EEB91F" wp14:editId="3B409ADA">
+            <wp:extent cx="3924848" cy="1876687"/>
+            <wp:effectExtent l="0" t="0" r="0" b="9525"/>
+            <wp:docPr id="15" name="Imagen 15" descr="Gráfico, Gráfico de líneas&#10;&#10;Descripción generada automáticamente"/>
+            <wp:cNvGraphicFramePr>
+              <a:graphicFrameLocks xmlns:a="http://schemas.openxmlformats.org/drawingml/2006/main" noChangeAspect="1"/>
+            </wp:cNvGraphicFramePr>
+            <a:graphic xmlns:a="http://schemas.openxmlformats.org/drawingml/2006/main">
+              <a:graphicData uri="http://schemas.openxmlformats.org/drawingml/2006/picture">
+                <pic:pic xmlns:pic="http://schemas.openxmlformats.org/drawingml/2006/picture">
+                  <pic:nvPicPr>
+                    <pic:cNvPr id="15" name="Imagen 15" descr="Gráfico, Gráfico de líneas&#10;&#10;Descripción generada automáticamente"/>
+                    <pic:cNvPicPr/>
+                  </pic:nvPicPr>
+                  <pic:blipFill>
+                    <a:blip r:embed="rId32"/>
+                    <a:stretch>
+                      <a:fillRect/>
+                    </a:stretch>
+                  </pic:blipFill>
+                  <pic:spPr>
+                    <a:xfrm>
+                      <a:off x="0" y="0"/>
+                      <a:ext cx="3924848" cy="1876687"/>
+                    </a:xfrm>
+                    <a:prstGeom prst="rect">
+                      <a:avLst/>
+                    </a:prstGeom>
+                  </pic:spPr>
+                </pic:pic>
+              </a:graphicData>
+            </a:graphic>
+          </wp:inline>
+        </w:drawing>
+      </w:r>
+    </w:p>
+    <w:p>
+      <w:pPr>
+        <w:rPr>
+          <w:lang w:val="es-ES"/>
+        </w:rPr>
+      </w:pPr>
+    </w:p>
+    <w:p>
+      <w:pPr>
+        <w:rPr>
+          <w:lang w:val="es-ES"/>
+        </w:rPr>
+      </w:pPr>
     </w:p>
     <w:sectPr>
       <w:pgSz w:w="12240" w:h="15840"/>
@@ -2245,7 +2368,7 @@
 </file>
 
 <file path=word/endnotes.xml><?xml version="1.0" encoding="utf-8"?>
-<w:endnotes xmlns:wpc="http://schemas.microsoft.com/office/word/2010/wordprocessingCanvas" xmlns:cx="http://schemas.microsoft.com/office/drawing/2014/chartex" xmlns:cx1="http://schemas.microsoft.com/office/drawing/2015/9/8/chartex" xmlns:cx2="http://schemas.microsoft.com/office/drawing/2015/10/21/chartex" xmlns:cx3="http://schemas.microsoft.com/office/drawing/2016/5/9/chartex" xmlns:cx4="http://schemas.microsoft.com/office/drawing/2016/5/10/chartex" xmlns:cx5="http://schemas.microsoft.com/office/drawing/2016/5/11/chartex" xmlns:cx6="http://schemas.microsoft.com/office/drawing/2016/5/12/chartex" xmlns:cx7="http://schemas.microsoft.com/office/drawing/2016/5/13/chartex" xmlns:cx8="http://schemas.microsoft.com/office/drawing/2016/5/14/chartex" xmlns:mc="http://schemas.openxmlformats.org/markup-compatibility/2006" xmlns:aink="http://schemas.microsoft.com/office/drawing/2016/ink" xmlns:am3d="http://schemas.microsoft.com/office/drawing/2017/model3d" xmlns:o="urn:schemas-microsoft-com:office:office" xmlns:r="http://schemas.openxmlformats.org/officeDocument/2006/relationships" xmlns:m="http://schemas.openxmlformats.org/officeDocument/2006/math" xmlns:v="urn:schemas-microsoft-com:vml" xmlns:wp14="http://schemas.microsoft.com/office/word/2010/wordprocessingDrawing" xmlns:wp="http://schemas.openxmlformats.org/drawingml/2006/wordprocessingDrawing" xmlns:w10="urn:schemas-microsoft-com:office:word" xmlns:w="http://schemas.openxmlformats.org/wordprocessingml/2006/main" xmlns:w14="http://schemas.microsoft.com/office/word/2010/wordml" xmlns:w15="http://schemas.microsoft.com/office/word/2012/wordml" xmlns:w16cex="http://schemas.microsoft.com/office/word/2018/wordml/cex" xmlns:w16cid="http://schemas.microsoft.com/office/word/2016/wordml/cid" xmlns:w16="http://schemas.microsoft.com/office/word/2018/wordml" xmlns:w16se="http://schemas.microsoft.com/office/word/2015/wordml/symex" xmlns:wpg="http://schemas.microsoft.com/office/word/2010/wordprocessingGroup" xmlns:wpi="http://schemas.microsoft.com/office/word/2010/wordprocessingInk" xmlns:wne="http://schemas.microsoft.com/office/word/2006/wordml" xmlns:wps="http://schemas.microsoft.com/office/word/2010/wordprocessingShape" mc:Ignorable="w14 w15 w16se w16cid w16 w16cex wp14">
+<w:endnotes xmlns:wpc="http://schemas.microsoft.com/office/word/2010/wordprocessingCanvas" xmlns:cx="http://schemas.microsoft.com/office/drawing/2014/chartex" xmlns:cx1="http://schemas.microsoft.com/office/drawing/2015/9/8/chartex" xmlns:cx2="http://schemas.microsoft.com/office/drawing/2015/10/21/chartex" xmlns:cx3="http://schemas.microsoft.com/office/drawing/2016/5/9/chartex" xmlns:cx4="http://schemas.microsoft.com/office/drawing/2016/5/10/chartex" xmlns:cx5="http://schemas.microsoft.com/office/drawing/2016/5/11/chartex" xmlns:cx6="http://schemas.microsoft.com/office/drawing/2016/5/12/chartex" xmlns:cx7="http://schemas.microsoft.com/office/drawing/2016/5/13/chartex" xmlns:cx8="http://schemas.microsoft.com/office/drawing/2016/5/14/chartex" xmlns:mc="http://schemas.openxmlformats.org/markup-compatibility/2006" xmlns:aink="http://schemas.microsoft.com/office/drawing/2016/ink" xmlns:am3d="http://schemas.microsoft.com/office/drawing/2017/model3d" xmlns:o="urn:schemas-microsoft-com:office:office" xmlns:r="http://schemas.openxmlformats.org/officeDocument/2006/relationships" xmlns:m="http://schemas.openxmlformats.org/officeDocument/2006/math" xmlns:v="urn:schemas-microsoft-com:vml" xmlns:wp14="http://schemas.microsoft.com/office/word/2010/wordprocessingDrawing" xmlns:wp="http://schemas.openxmlformats.org/drawingml/2006/wordprocessingDrawing" xmlns:w10="urn:schemas-microsoft-com:office:word" xmlns:w="http://schemas.openxmlformats.org/wordprocessingml/2006/main" xmlns:w14="http://schemas.microsoft.com/office/word/2010/wordml" xmlns:w15="http://schemas.microsoft.com/office/word/2012/wordml" xmlns:w16cex="http://schemas.microsoft.com/office/word/2018/wordml/cex" xmlns:w16cid="http://schemas.microsoft.com/office/word/2016/wordml/cid" xmlns:w16="http://schemas.microsoft.com/office/word/2018/wordml" xmlns:w16sdtdh="http://schemas.microsoft.com/office/word/2020/wordml/sdtdatahash" xmlns:w16se="http://schemas.microsoft.com/office/word/2015/wordml/symex" xmlns:wpg="http://schemas.microsoft.com/office/word/2010/wordprocessingGroup" xmlns:wpi="http://schemas.microsoft.com/office/word/2010/wordprocessingInk" xmlns:wne="http://schemas.microsoft.com/office/word/2006/wordml" xmlns:wps="http://schemas.microsoft.com/office/word/2010/wordprocessingShape" mc:Ignorable="w14 w15 w16se w16cid w16 w16cex w16sdtdh wp14">
   <w:endnote w:type="separator" w:id="-1">
     <w:p>
       <w:pPr>
@@ -2270,7 +2393,7 @@
 </file>
 
 <file path=word/footnotes.xml><?xml version="1.0" encoding="utf-8"?>
-<w:footnotes xmlns:wpc="http://schemas.microsoft.com/office/word/2010/wordprocessingCanvas" xmlns:cx="http://schemas.microsoft.com/office/drawing/2014/chartex" xmlns:cx1="http://schemas.microsoft.com/office/drawing/2015/9/8/chartex" xmlns:cx2="http://schemas.microsoft.com/office/drawing/2015/10/21/chartex" xmlns:cx3="http://schemas.microsoft.com/office/drawing/2016/5/9/chartex" xmlns:cx4="http://schemas.microsoft.com/office/drawing/2016/5/10/chartex" xmlns:cx5="http://schemas.microsoft.com/office/drawing/2016/5/11/chartex" xmlns:cx6="http://schemas.microsoft.com/office/drawing/2016/5/12/chartex" xmlns:cx7="http://schemas.microsoft.com/office/drawing/2016/5/13/chartex" xmlns:cx8="http://schemas.microsoft.com/office/drawing/2016/5/14/chartex" xmlns:mc="http://schemas.openxmlformats.org/markup-compatibility/2006" xmlns:aink="http://schemas.microsoft.com/office/drawing/2016/ink" xmlns:am3d="http://schemas.microsoft.com/office/drawing/2017/model3d" xmlns:o="urn:schemas-microsoft-com:office:office" xmlns:r="http://schemas.openxmlformats.org/officeDocument/2006/relationships" xmlns:m="http://schemas.openxmlformats.org/officeDocument/2006/math" xmlns:v="urn:schemas-microsoft-com:vml" xmlns:wp14="http://schemas.microsoft.com/office/word/2010/wordprocessingDrawing" xmlns:wp="http://schemas.openxmlformats.org/drawingml/2006/wordprocessingDrawing" xmlns:w10="urn:schemas-microsoft-com:office:word" xmlns:w="http://schemas.openxmlformats.org/wordprocessingml/2006/main" xmlns:w14="http://schemas.microsoft.com/office/word/2010/wordml" xmlns:w15="http://schemas.microsoft.com/office/word/2012/wordml" xmlns:w16cex="http://schemas.microsoft.com/office/word/2018/wordml/cex" xmlns:w16cid="http://schemas.microsoft.com/office/word/2016/wordml/cid" xmlns:w16="http://schemas.microsoft.com/office/word/2018/wordml" xmlns:w16se="http://schemas.microsoft.com/office/word/2015/wordml/symex" xmlns:wpg="http://schemas.microsoft.com/office/word/2010/wordprocessingGroup" xmlns:wpi="http://schemas.microsoft.com/office/word/2010/wordprocessingInk" xmlns:wne="http://schemas.microsoft.com/office/word/2006/wordml" xmlns:wps="http://schemas.microsoft.com/office/word/2010/wordprocessingShape" mc:Ignorable="w14 w15 w16se w16cid w16 w16cex wp14">
+<w:footnotes xmlns:wpc="http://schemas.microsoft.com/office/word/2010/wordprocessingCanvas" xmlns:cx="http://schemas.microsoft.com/office/drawing/2014/chartex" xmlns:cx1="http://schemas.microsoft.com/office/drawing/2015/9/8/chartex" xmlns:cx2="http://schemas.microsoft.com/office/drawing/2015/10/21/chartex" xmlns:cx3="http://schemas.microsoft.com/office/drawing/2016/5/9/chartex" xmlns:cx4="http://schemas.microsoft.com/office/drawing/2016/5/10/chartex" xmlns:cx5="http://schemas.microsoft.com/office/drawing/2016/5/11/chartex" xmlns:cx6="http://schemas.microsoft.com/office/drawing/2016/5/12/chartex" xmlns:cx7="http://schemas.microsoft.com/office/drawing/2016/5/13/chartex" xmlns:cx8="http://schemas.microsoft.com/office/drawing/2016/5/14/chartex" xmlns:mc="http://schemas.openxmlformats.org/markup-compatibility/2006" xmlns:aink="http://schemas.microsoft.com/office/drawing/2016/ink" xmlns:am3d="http://schemas.microsoft.com/office/drawing/2017/model3d" xmlns:o="urn:schemas-microsoft-com:office:office" xmlns:r="http://schemas.openxmlformats.org/officeDocument/2006/relationships" xmlns:m="http://schemas.openxmlformats.org/officeDocument/2006/math" xmlns:v="urn:schemas-microsoft-com:vml" xmlns:wp14="http://schemas.microsoft.com/office/word/2010/wordprocessingDrawing" xmlns:wp="http://schemas.openxmlformats.org/drawingml/2006/wordprocessingDrawing" xmlns:w10="urn:schemas-microsoft-com:office:word" xmlns:w="http://schemas.openxmlformats.org/wordprocessingml/2006/main" xmlns:w14="http://schemas.microsoft.com/office/word/2010/wordml" xmlns:w15="http://schemas.microsoft.com/office/word/2012/wordml" xmlns:w16cex="http://schemas.microsoft.com/office/word/2018/wordml/cex" xmlns:w16cid="http://schemas.microsoft.com/office/word/2016/wordml/cid" xmlns:w16="http://schemas.microsoft.com/office/word/2018/wordml" xmlns:w16sdtdh="http://schemas.microsoft.com/office/word/2020/wordml/sdtdatahash" xmlns:w16se="http://schemas.microsoft.com/office/word/2015/wordml/symex" xmlns:wpg="http://schemas.microsoft.com/office/word/2010/wordprocessingGroup" xmlns:wpi="http://schemas.microsoft.com/office/word/2010/wordprocessingInk" xmlns:wne="http://schemas.microsoft.com/office/word/2006/wordml" xmlns:wps="http://schemas.microsoft.com/office/word/2010/wordprocessingShape" mc:Ignorable="w14 w15 w16se w16cid w16 w16cex w16sdtdh wp14">
   <w:footnote w:type="separator" w:id="-1">
     <w:p>
       <w:pPr>
@@ -2295,7 +2418,7 @@
 </file>
 
 <file path=word/styles.xml><?xml version="1.0" encoding="utf-8"?>
-<w:styles xmlns:mc="http://schemas.openxmlformats.org/markup-compatibility/2006" xmlns:r="http://schemas.openxmlformats.org/officeDocument/2006/relationships" xmlns:w="http://schemas.openxmlformats.org/wordprocessingml/2006/main" xmlns:w14="http://schemas.microsoft.com/office/word/2010/wordml" xmlns:w15="http://schemas.microsoft.com/office/word/2012/wordml" xmlns:w16cex="http://schemas.microsoft.com/office/word/2018/wordml/cex" xmlns:w16cid="http://schemas.microsoft.com/office/word/2016/wordml/cid" xmlns:w16="http://schemas.microsoft.com/office/word/2018/wordml" xmlns:w16se="http://schemas.microsoft.com/office/word/2015/wordml/symex" mc:Ignorable="w14 w15 w16se w16cid w16 w16cex">
+<w:styles xmlns:mc="http://schemas.openxmlformats.org/markup-compatibility/2006" xmlns:r="http://schemas.openxmlformats.org/officeDocument/2006/relationships" xmlns:w="http://schemas.openxmlformats.org/wordprocessingml/2006/main" xmlns:w14="http://schemas.microsoft.com/office/word/2010/wordml" xmlns:w15="http://schemas.microsoft.com/office/word/2012/wordml" xmlns:w16cex="http://schemas.microsoft.com/office/word/2018/wordml/cex" xmlns:w16cid="http://schemas.microsoft.com/office/word/2016/wordml/cid" xmlns:w16="http://schemas.microsoft.com/office/word/2018/wordml" xmlns:w16sdtdh="http://schemas.microsoft.com/office/word/2020/wordml/sdtdatahash" xmlns:w16se="http://schemas.microsoft.com/office/word/2015/wordml/symex" mc:Ignorable="w14 w15 w16se w16cid w16 w16cex w16sdtdh">
   <w:docDefaults>
     <w:rPrDefault>
       <w:rPr>

</xml_diff>